<commit_message>
new file:   Baguio/IMG20210404081108.jpg 	new file:   Baguio/aldrino-ckFPvAGySMw-unsplash.jpg 	new file:   Baguio/earl-garino-xaaHCzujeuM-unsplash.jpg 	new file:   Baguio/gian-paul-guinto-jZsvHw2CKkY-unsplash.jpg 	new file:   Baguio/jett-kalvin-wT9wM4yZmXs-unsplash.jpg 	new file:   Baguio/john-lorenz-tajonera-1Wdvz7e6TiA-unsplash.jpg 	new file:   Baguio/john-lorenz-tajonera-rB-18BVOd1c-unsplash.jpg 	new file:   Baguio/kharl-anthony-paica-scHJ-m43Yk0-unsplash.jpg 	new file:   Baguio/pexels-abigail-marquez-4546316.jpg 	modified:   GoPilipinasTravel Blogs.docx 	modified:   blog.html 	modified:   css/style.min.css 	new file:   gapcollogo.png 	new file:   images/pexels-christian-paul-del-rosario-1076240.jpg 	new file:   images/pexels-darren-lawrence-4144736.jpg 	new file:   images/pexels-romel-duarte-5329069.jpg 	modified:   post.html 	new file:   ~$PilipinasTravel Blogs.docx
</commit_message>
<xml_diff>
--- a/GoPilipinasTravel Blogs.docx
+++ b/GoPilipinasTravel Blogs.docx
@@ -840,6 +840,17 @@
         </w:rPr>
       </w:pPr>
       <w:r>
+        <w:t>Hiking Sites near Baguio</w:t>
+      </w:r>
+    </w:p>
+    <w:p>
+      <w:pPr>
+        <w:numPr>
+          <w:ilvl w:val="0"/>
+          <w:numId w:val="1"/>
+        </w:numPr>
+        <w:spacing w:before="268" w:after="100" w:afterAutospacing="1" w:line="335" w:lineRule="atLeast"/>
+        <w:ind w:left="0"/>
         <w:rPr>
           <w:rFonts w:ascii="Helvetica" w:eastAsia="Times New Roman" w:hAnsi="Helvetica" w:cs="Helvetica"/>
           <w:b/>
@@ -849,6 +860,93 @@
           <w:szCs w:val="23"/>
           <w:lang w:eastAsia="en-PH"/>
         </w:rPr>
+      </w:pPr>
+      <w:r>
+        <w:t xml:space="preserve">Mt. </w:t>
+      </w:r>
+      <w:proofErr w:type="spellStart"/>
+      <w:r>
+        <w:t>Pigingan</w:t>
+      </w:r>
+      <w:proofErr w:type="spellEnd"/>
+    </w:p>
+    <w:p>
+      <w:pPr>
+        <w:numPr>
+          <w:ilvl w:val="0"/>
+          <w:numId w:val="1"/>
+        </w:numPr>
+        <w:spacing w:before="268" w:after="100" w:afterAutospacing="1" w:line="335" w:lineRule="atLeast"/>
+        <w:ind w:left="0"/>
+        <w:rPr>
+          <w:rFonts w:ascii="Helvetica" w:eastAsia="Times New Roman" w:hAnsi="Helvetica" w:cs="Helvetica"/>
+          <w:b/>
+          <w:bCs/>
+          <w:color w:val="336699"/>
+          <w:sz w:val="23"/>
+          <w:szCs w:val="23"/>
+          <w:lang w:eastAsia="en-PH"/>
+        </w:rPr>
+      </w:pPr>
+      <w:r>
+        <w:t>Mt. Ulap</w:t>
+      </w:r>
+    </w:p>
+    <w:p>
+      <w:pPr>
+        <w:numPr>
+          <w:ilvl w:val="0"/>
+          <w:numId w:val="1"/>
+        </w:numPr>
+        <w:spacing w:before="268" w:after="100" w:afterAutospacing="1" w:line="335" w:lineRule="atLeast"/>
+        <w:ind w:left="0"/>
+        <w:rPr>
+          <w:rFonts w:ascii="Helvetica" w:eastAsia="Times New Roman" w:hAnsi="Helvetica" w:cs="Helvetica"/>
+          <w:b/>
+          <w:bCs/>
+          <w:color w:val="336699"/>
+          <w:sz w:val="23"/>
+          <w:szCs w:val="23"/>
+          <w:lang w:eastAsia="en-PH"/>
+        </w:rPr>
+      </w:pPr>
+      <w:r>
+        <w:t xml:space="preserve">20. Hike to the Second Highest Mountain in Luzon 9/9 –Mount </w:t>
+      </w:r>
+      <w:proofErr w:type="spellStart"/>
+      <w:r>
+        <w:t>Pulag</w:t>
+      </w:r>
+      <w:proofErr w:type="spellEnd"/>
+    </w:p>
+    <w:p>
+      <w:pPr>
+        <w:numPr>
+          <w:ilvl w:val="0"/>
+          <w:numId w:val="1"/>
+        </w:numPr>
+        <w:spacing w:before="268" w:after="100" w:afterAutospacing="1" w:line="335" w:lineRule="atLeast"/>
+        <w:ind w:left="0"/>
+        <w:rPr>
+          <w:rFonts w:ascii="Helvetica" w:eastAsia="Times New Roman" w:hAnsi="Helvetica" w:cs="Helvetica"/>
+          <w:b/>
+          <w:bCs/>
+          <w:color w:val="336699"/>
+          <w:sz w:val="23"/>
+          <w:szCs w:val="23"/>
+          <w:lang w:eastAsia="en-PH"/>
+        </w:rPr>
+      </w:pPr>
+      <w:r>
+        <w:rPr>
+          <w:rFonts w:ascii="Helvetica" w:eastAsia="Times New Roman" w:hAnsi="Helvetica" w:cs="Helvetica"/>
+          <w:b/>
+          <w:bCs/>
+          <w:color w:val="336699"/>
+          <w:sz w:val="23"/>
+          <w:szCs w:val="23"/>
+          <w:lang w:eastAsia="en-PH"/>
+        </w:rPr>
         <w:t>https://guidetothephilippines.ph/articles/what-to-experience/baguio-city-tourist-spots</w:t>
       </w:r>
     </w:p>
@@ -2308,6 +2406,7 @@
     <w:p>
       <w:proofErr w:type="spellStart"/>
       <w:r>
+        <w:lastRenderedPageBreak/>
         <w:t>Hinulugang</w:t>
       </w:r>
       <w:proofErr w:type="spellEnd"/>

</xml_diff>

<commit_message>
modified:   GoPilipinasTravel Blogs.docx 	modified:   index.html 	deleted:    ~$PilipinasTravel Blogs.docx
</commit_message>
<xml_diff>
--- a/GoPilipinasTravel Blogs.docx
+++ b/GoPilipinasTravel Blogs.docx
@@ -889,8 +889,13 @@
         </w:rPr>
       </w:pPr>
       <w:r>
-        <w:t>Mt. Ulap</w:t>
-      </w:r>
+        <w:t xml:space="preserve">Mt. </w:t>
+      </w:r>
+      <w:proofErr w:type="spellStart"/>
+      <w:r>
+        <w:t>Ulap</w:t>
+      </w:r>
+      <w:proofErr w:type="spellEnd"/>
     </w:p>
     <w:p>
       <w:pPr>
@@ -2441,6 +2446,13 @@
         <w:t>Resorts</w:t>
       </w:r>
     </w:p>
+    <w:p/>
+    <w:p>
+      <w:r>
+        <w:t>Iloilo</w:t>
+      </w:r>
+    </w:p>
+    <w:p/>
     <w:p/>
     <w:sectPr>
       <w:pgSz w:w="12240" w:h="15840"/>

</xml_diff>